<commit_message>
adding a little bit navigation
</commit_message>
<xml_diff>
--- a/Konzept/Konzept.docx
+++ b/Konzept/Konzept.docx
@@ -258,8 +258,6 @@
       <w:r>
         <w:t>Zentrum</w:t>
       </w:r>
-      <w:bookmarkStart w:id="0" w:name="_GoBack"/>
-      <w:bookmarkEnd w:id="0"/>
       <w:r>
         <w:t xml:space="preserve"> </w:t>
       </w:r>
@@ -897,6 +895,7 @@
       </w:r>
     </w:p>
     <w:p>
+      <w:bookmarkStart w:id="0" w:name="_GoBack"/>
       <w:r>
         <w:rPr>
           <w:noProof/>
@@ -906,7 +905,7 @@
           <wp:inline distT="0" distB="0" distL="0" distR="0">
             <wp:extent cx="4384110" cy="8730942"/>
             <wp:effectExtent l="0" t="0" r="0" b="0"/>
-            <wp:docPr id="1" name="Grafik 1"/>
+            <wp:docPr id="2" name="Grafik 2"/>
             <wp:cNvGraphicFramePr>
               <a:graphicFrameLocks xmlns:a="http://schemas.openxmlformats.org/drawingml/2006/main" noChangeAspect="1"/>
             </wp:cNvGraphicFramePr>
@@ -914,7 +913,7 @@
               <a:graphicData uri="http://schemas.openxmlformats.org/drawingml/2006/picture">
                 <pic:pic xmlns:pic="http://schemas.openxmlformats.org/drawingml/2006/picture">
                   <pic:nvPicPr>
-                    <pic:cNvPr id="1" name="Geruest.png"/>
+                    <pic:cNvPr id="2" name="Geruest.png"/>
                     <pic:cNvPicPr/>
                   </pic:nvPicPr>
                   <pic:blipFill>
@@ -932,7 +931,7 @@
                   <pic:spPr>
                     <a:xfrm>
                       <a:off x="0" y="0"/>
-                      <a:ext cx="4389474" cy="8741624"/>
+                      <a:ext cx="4390464" cy="8743595"/>
                     </a:xfrm>
                     <a:prstGeom prst="rect">
                       <a:avLst/>
@@ -944,6 +943,7 @@
           </wp:inline>
         </w:drawing>
       </w:r>
+      <w:bookmarkEnd w:id="0"/>
     </w:p>
     <w:sectPr>
       <w:pgSz w:w="11906" w:h="16838"/>

</xml_diff>

<commit_message>
continuing with writing Konzept
</commit_message>
<xml_diff>
--- a/Konzept/Konzept.docx
+++ b/Konzept/Konzept.docx
@@ -138,28 +138,7 @@
         <w:t>werden</w:t>
       </w:r>
       <w:r>
-        <w:t>,</w:t>
-      </w:r>
-      <w:r>
-        <w:t xml:space="preserve"> </w:t>
-      </w:r>
-      <w:r>
-        <w:t xml:space="preserve">um sich dann </w:t>
-      </w:r>
-      <w:r>
-        <w:t xml:space="preserve">als </w:t>
-      </w:r>
-      <w:r>
-        <w:t>Stammzellspender</w:t>
-      </w:r>
-      <w:r>
-        <w:t xml:space="preserve"> in einem Formular </w:t>
-      </w:r>
-      <w:r>
-        <w:t xml:space="preserve">abschließend zu </w:t>
-      </w:r>
-      <w:r>
-        <w:t>registrieren.</w:t>
+        <w:t>.</w:t>
       </w:r>
     </w:p>
     <w:p>
@@ -172,13 +151,15 @@
         <w:pStyle w:val="berschrift2"/>
       </w:pPr>
       <w:r>
-        <w:lastRenderedPageBreak/>
         <w:t>Seitenstruktur</w:t>
       </w:r>
     </w:p>
     <w:p>
       <w:r>
-        <w:t xml:space="preserve">Die </w:t>
+        <w:t>Die</w:t>
+      </w:r>
+      <w:r>
+        <w:t xml:space="preserve"> nachgebaute </w:t>
       </w:r>
       <w:hyperlink r:id="rId6" w:history="1">
         <w:r>
@@ -192,7 +173,13 @@
         <w:t xml:space="preserve"> </w:t>
       </w:r>
       <w:r>
-        <w:t xml:space="preserve">mit dem </w:t>
+        <w:t xml:space="preserve">index.html </w:t>
+      </w:r>
+      <w:r>
+        <w:t>m</w:t>
+      </w:r>
+      <w:r>
+        <w:t xml:space="preserve">it dem </w:t>
       </w:r>
       <w:r>
         <w:t>T</w:t>
@@ -202,16 +189,17 @@
       </w:r>
     </w:p>
     <w:p>
+      <w:bookmarkStart w:id="0" w:name="_GoBack"/>
       <w:r>
         <w:rPr>
           <w:noProof/>
           <w:lang w:eastAsia="de-DE"/>
         </w:rPr>
         <w:drawing>
-          <wp:inline distT="0" distB="0" distL="0" distR="0" wp14:anchorId="34B45F6E" wp14:editId="06BDCD44">
-            <wp:extent cx="4217096" cy="8502633"/>
-            <wp:effectExtent l="0" t="0" r="0" b="0"/>
-            <wp:docPr id="5" name="Grafik 5"/>
+          <wp:inline distT="0" distB="0" distL="0" distR="0">
+            <wp:extent cx="3048000" cy="8358306"/>
+            <wp:effectExtent l="0" t="0" r="0" b="5080"/>
+            <wp:docPr id="1" name="Grafik 1"/>
             <wp:cNvGraphicFramePr>
               <a:graphicFrameLocks xmlns:a="http://schemas.openxmlformats.org/drawingml/2006/main" noChangeAspect="1"/>
             </wp:cNvGraphicFramePr>
@@ -219,7 +207,7 @@
               <a:graphicData uri="http://schemas.openxmlformats.org/drawingml/2006/picture">
                 <pic:pic xmlns:pic="http://schemas.openxmlformats.org/drawingml/2006/picture">
                   <pic:nvPicPr>
-                    <pic:cNvPr id="5" name="Ueberpruefung-Spender.png"/>
+                    <pic:cNvPr id="1" name="Ueberpruefung-Spender.png"/>
                     <pic:cNvPicPr/>
                   </pic:nvPicPr>
                   <pic:blipFill>
@@ -237,7 +225,7 @@
                   <pic:spPr>
                     <a:xfrm>
                       <a:off x="0" y="0"/>
-                      <a:ext cx="4234656" cy="8538038"/>
+                      <a:ext cx="3049657" cy="8362850"/>
                     </a:xfrm>
                     <a:prstGeom prst="rect">
                       <a:avLst/>
@@ -249,6 +237,7 @@
           </wp:inline>
         </w:drawing>
       </w:r>
+      <w:bookmarkEnd w:id="0"/>
     </w:p>
     <w:p>
       <w:r>
@@ -377,10 +366,10 @@
                 <w:lang w:eastAsia="de-DE"/>
               </w:rPr>
               <w:drawing>
-                <wp:inline distT="0" distB="0" distL="0" distR="0" wp14:anchorId="0E6C49E2" wp14:editId="6B5B232A">
-                  <wp:extent cx="2869200" cy="1800000"/>
-                  <wp:effectExtent l="0" t="0" r="7620" b="0"/>
-                  <wp:docPr id="7" name="Grafik 7"/>
+                <wp:inline distT="0" distB="0" distL="0" distR="0">
+                  <wp:extent cx="2747010" cy="1433195"/>
+                  <wp:effectExtent l="0" t="0" r="0" b="0"/>
+                  <wp:docPr id="12" name="Grafik 12"/>
                   <wp:cNvGraphicFramePr>
                     <a:graphicFrameLocks xmlns:a="http://schemas.openxmlformats.org/drawingml/2006/main" noChangeAspect="1"/>
                   </wp:cNvGraphicFramePr>
@@ -388,7 +377,7 @@
                     <a:graphicData uri="http://schemas.openxmlformats.org/drawingml/2006/picture">
                       <pic:pic xmlns:pic="http://schemas.openxmlformats.org/drawingml/2006/picture">
                         <pic:nvPicPr>
-                          <pic:cNvPr id="7" name="Ueberpruefung-Spender-1.png"/>
+                          <pic:cNvPr id="12" name="Ueberpruefung-Spender-1.png"/>
                           <pic:cNvPicPr/>
                         </pic:nvPicPr>
                         <pic:blipFill>
@@ -406,7 +395,7 @@
                         <pic:spPr>
                           <a:xfrm>
                             <a:off x="0" y="0"/>
-                            <a:ext cx="2869200" cy="1800000"/>
+                            <a:ext cx="2747010" cy="1433195"/>
                           </a:xfrm>
                           <a:prstGeom prst="rect">
                             <a:avLst/>
@@ -457,10 +446,10 @@
                 <w:lang w:eastAsia="de-DE"/>
               </w:rPr>
               <w:drawing>
-                <wp:inline distT="0" distB="0" distL="0" distR="0" wp14:anchorId="7C8C86E5" wp14:editId="3620047D">
-                  <wp:extent cx="2307600" cy="1800000"/>
-                  <wp:effectExtent l="0" t="0" r="0" b="0"/>
-                  <wp:docPr id="8" name="Grafik 8"/>
+                <wp:inline distT="0" distB="0" distL="0" distR="0">
+                  <wp:extent cx="2199640" cy="1616075"/>
+                  <wp:effectExtent l="0" t="0" r="0" b="3175"/>
+                  <wp:docPr id="13" name="Grafik 13"/>
                   <wp:cNvGraphicFramePr>
                     <a:graphicFrameLocks xmlns:a="http://schemas.openxmlformats.org/drawingml/2006/main" noChangeAspect="1"/>
                   </wp:cNvGraphicFramePr>
@@ -468,7 +457,7 @@
                     <a:graphicData uri="http://schemas.openxmlformats.org/drawingml/2006/picture">
                       <pic:pic xmlns:pic="http://schemas.openxmlformats.org/drawingml/2006/picture">
                         <pic:nvPicPr>
-                          <pic:cNvPr id="8" name="Ueberpruefung-Spender-2-Wohnort.png"/>
+                          <pic:cNvPr id="13" name="Ueberpruefung-Spender-2-Wohnort.png"/>
                           <pic:cNvPicPr/>
                         </pic:nvPicPr>
                         <pic:blipFill>
@@ -486,7 +475,7 @@
                         <pic:spPr>
                           <a:xfrm>
                             <a:off x="0" y="0"/>
-                            <a:ext cx="2307600" cy="1800000"/>
+                            <a:ext cx="2199640" cy="1616075"/>
                           </a:xfrm>
                           <a:prstGeom prst="rect">
                             <a:avLst/>
@@ -523,10 +512,10 @@
                 <w:lang w:eastAsia="de-DE"/>
               </w:rPr>
               <w:drawing>
-                <wp:inline distT="0" distB="0" distL="0" distR="0" wp14:anchorId="4EAEAE4C" wp14:editId="1E617373">
-                  <wp:extent cx="2307600" cy="1800000"/>
-                  <wp:effectExtent l="0" t="0" r="0" b="0"/>
-                  <wp:docPr id="9" name="Grafik 9"/>
+                <wp:inline distT="0" distB="0" distL="0" distR="0">
+                  <wp:extent cx="2747010" cy="2018030"/>
+                  <wp:effectExtent l="0" t="0" r="0" b="1270"/>
+                  <wp:docPr id="14" name="Grafik 14"/>
                   <wp:cNvGraphicFramePr>
                     <a:graphicFrameLocks xmlns:a="http://schemas.openxmlformats.org/drawingml/2006/main" noChangeAspect="1"/>
                   </wp:cNvGraphicFramePr>
@@ -534,7 +523,7 @@
                     <a:graphicData uri="http://schemas.openxmlformats.org/drawingml/2006/picture">
                       <pic:pic xmlns:pic="http://schemas.openxmlformats.org/drawingml/2006/picture">
                         <pic:nvPicPr>
-                          <pic:cNvPr id="9" name="Ueberpruefung-Spender-3-Registriert.png"/>
+                          <pic:cNvPr id="14" name="Ueberpruefung-Spender-3-Registriert.png"/>
                           <pic:cNvPicPr/>
                         </pic:nvPicPr>
                         <pic:blipFill>
@@ -552,7 +541,7 @@
                         <pic:spPr>
                           <a:xfrm>
                             <a:off x="0" y="0"/>
-                            <a:ext cx="2307600" cy="1800000"/>
+                            <a:ext cx="2747010" cy="2018030"/>
                           </a:xfrm>
                           <a:prstGeom prst="rect">
                             <a:avLst/>
@@ -603,10 +592,10 @@
                 <w:lang w:eastAsia="de-DE"/>
               </w:rPr>
               <w:drawing>
-                <wp:inline distT="0" distB="0" distL="0" distR="0" wp14:anchorId="5C92B969" wp14:editId="03DFE044">
-                  <wp:extent cx="1537200" cy="1800000"/>
-                  <wp:effectExtent l="0" t="0" r="6350" b="0"/>
-                  <wp:docPr id="10" name="Grafik 10"/>
+                <wp:inline distT="0" distB="0" distL="0" distR="0">
+                  <wp:extent cx="2199640" cy="2391410"/>
+                  <wp:effectExtent l="0" t="0" r="0" b="8890"/>
+                  <wp:docPr id="15" name="Grafik 15"/>
                   <wp:cNvGraphicFramePr>
                     <a:graphicFrameLocks xmlns:a="http://schemas.openxmlformats.org/drawingml/2006/main" noChangeAspect="1"/>
                   </wp:cNvGraphicFramePr>
@@ -614,7 +603,7 @@
                     <a:graphicData uri="http://schemas.openxmlformats.org/drawingml/2006/picture">
                       <pic:pic xmlns:pic="http://schemas.openxmlformats.org/drawingml/2006/picture">
                         <pic:nvPicPr>
-                          <pic:cNvPr id="10" name="Ueberpruefung-Spender-4-Alter.png"/>
+                          <pic:cNvPr id="15" name="Ueberpruefung-Spender-4-Alter.png"/>
                           <pic:cNvPicPr/>
                         </pic:nvPicPr>
                         <pic:blipFill>
@@ -632,7 +621,7 @@
                         <pic:spPr>
                           <a:xfrm>
                             <a:off x="0" y="0"/>
-                            <a:ext cx="1537200" cy="1800000"/>
+                            <a:ext cx="2199640" cy="2391410"/>
                           </a:xfrm>
                           <a:prstGeom prst="rect">
                             <a:avLst/>
@@ -669,10 +658,10 @@
                 <w:lang w:eastAsia="de-DE"/>
               </w:rPr>
               <w:drawing>
-                <wp:inline distT="0" distB="0" distL="0" distR="0" wp14:anchorId="1C0F54D9" wp14:editId="1336D496">
-                  <wp:extent cx="2307600" cy="1800000"/>
-                  <wp:effectExtent l="0" t="0" r="0" b="0"/>
-                  <wp:docPr id="11" name="Grafik 11"/>
+                <wp:inline distT="0" distB="0" distL="0" distR="0">
+                  <wp:extent cx="2747010" cy="2018030"/>
+                  <wp:effectExtent l="0" t="0" r="0" b="1270"/>
+                  <wp:docPr id="16" name="Grafik 16"/>
                   <wp:cNvGraphicFramePr>
                     <a:graphicFrameLocks xmlns:a="http://schemas.openxmlformats.org/drawingml/2006/main" noChangeAspect="1"/>
                   </wp:cNvGraphicFramePr>
@@ -680,7 +669,7 @@
                     <a:graphicData uri="http://schemas.openxmlformats.org/drawingml/2006/picture">
                       <pic:pic xmlns:pic="http://schemas.openxmlformats.org/drawingml/2006/picture">
                         <pic:nvPicPr>
-                          <pic:cNvPr id="11" name="Ueberpruefung-Spender-5-Gesundheit.png"/>
+                          <pic:cNvPr id="16" name="Ueberpruefung-Spender-5-Gesundheit.png"/>
                           <pic:cNvPicPr/>
                         </pic:nvPicPr>
                         <pic:blipFill>
@@ -698,7 +687,7 @@
                         <pic:spPr>
                           <a:xfrm>
                             <a:off x="0" y="0"/>
-                            <a:ext cx="2307600" cy="1800000"/>
+                            <a:ext cx="2747010" cy="2018030"/>
                           </a:xfrm>
                           <a:prstGeom prst="rect">
                             <a:avLst/>
@@ -749,10 +738,10 @@
                 <w:lang w:eastAsia="de-DE"/>
               </w:rPr>
               <w:drawing>
-                <wp:inline distT="0" distB="0" distL="0" distR="0" wp14:anchorId="44B7FBA6" wp14:editId="613DEBB1">
-                  <wp:extent cx="2138400" cy="1800000"/>
-                  <wp:effectExtent l="0" t="0" r="0" b="0"/>
-                  <wp:docPr id="4" name="Grafik 4"/>
+                <wp:inline distT="0" distB="0" distL="0" distR="0">
+                  <wp:extent cx="2199640" cy="1616075"/>
+                  <wp:effectExtent l="0" t="0" r="0" b="3175"/>
+                  <wp:docPr id="17" name="Grafik 17"/>
                   <wp:cNvGraphicFramePr>
                     <a:graphicFrameLocks xmlns:a="http://schemas.openxmlformats.org/drawingml/2006/main" noChangeAspect="1"/>
                   </wp:cNvGraphicFramePr>
@@ -760,7 +749,7 @@
                     <a:graphicData uri="http://schemas.openxmlformats.org/drawingml/2006/picture">
                       <pic:pic xmlns:pic="http://schemas.openxmlformats.org/drawingml/2006/picture">
                         <pic:nvPicPr>
-                          <pic:cNvPr id="4" name="Ueberpruefung-Spender-6-Masse.png"/>
+                          <pic:cNvPr id="17" name="Ueberpruefung-Spender-6-Masse.png"/>
                           <pic:cNvPicPr/>
                         </pic:nvPicPr>
                         <pic:blipFill>
@@ -778,7 +767,7 @@
                         <pic:spPr>
                           <a:xfrm>
                             <a:off x="0" y="0"/>
-                            <a:ext cx="2138400" cy="1800000"/>
+                            <a:ext cx="2199640" cy="1616075"/>
                           </a:xfrm>
                           <a:prstGeom prst="rect">
                             <a:avLst/>
@@ -794,7 +783,6 @@
         </w:tc>
       </w:tr>
     </w:tbl>
-    <w:p/>
     <w:p>
       <w:r>
         <w:br w:type="page"/>
@@ -803,25 +791,11 @@
     <w:p>
       <w:r>
         <w:lastRenderedPageBreak/>
-        <w:t xml:space="preserve">Falls alle Voraussetzungen erfüllt sind kann sich der Benutzer </w:t>
-      </w:r>
-      <w:r>
-        <w:t xml:space="preserve">abschließend </w:t>
-      </w:r>
-      <w:r>
-        <w:t xml:space="preserve">auf der folgenden Seite als </w:t>
-      </w:r>
-      <w:r>
-        <w:t>Stammzellspender</w:t>
-      </w:r>
-      <w:r>
-        <w:t xml:space="preserve"> registrieren:</w:t>
-      </w:r>
-    </w:p>
-    <w:p>
-      <w:pPr>
-        <w:pStyle w:val="berschrift4"/>
-      </w:pPr>
+        <w:t>Im darauffolgenden Abschnitt wird in drei aufklappbaren „WEITERLESEN“-Links erklärt, w</w:t>
+      </w:r>
+      <w:r>
+        <w:t>ie Stammzellen entnommen werden:</w:t>
+      </w:r>
     </w:p>
     <w:p>
       <w:r>
@@ -831,9 +805,9 @@
         </w:rPr>
         <w:drawing>
           <wp:inline distT="0" distB="0" distL="0" distR="0">
-            <wp:extent cx="6430220" cy="7795365"/>
-            <wp:effectExtent l="0" t="0" r="8890" b="0"/>
-            <wp:docPr id="6" name="Grafik 6"/>
+            <wp:extent cx="5760720" cy="6475095"/>
+            <wp:effectExtent l="0" t="0" r="0" b="1905"/>
+            <wp:docPr id="20" name="Grafik 20"/>
             <wp:cNvGraphicFramePr>
               <a:graphicFrameLocks xmlns:a="http://schemas.openxmlformats.org/drawingml/2006/main" noChangeAspect="1"/>
             </wp:cNvGraphicFramePr>
@@ -841,11 +815,11 @@
               <a:graphicData uri="http://schemas.openxmlformats.org/drawingml/2006/picture">
                 <pic:pic xmlns:pic="http://schemas.openxmlformats.org/drawingml/2006/picture">
                   <pic:nvPicPr>
-                    <pic:cNvPr id="6" name="Registrierungsformular-Stammzellspender.png"/>
+                    <pic:cNvPr id="20" name="how-stem-cell-donations-work.png"/>
                     <pic:cNvPicPr/>
                   </pic:nvPicPr>
                   <pic:blipFill>
-                    <a:blip r:embed="rId14" cstate="print">
+                    <a:blip r:embed="rId14">
                       <a:extLst>
                         <a:ext uri="{28A0092B-C50C-407E-A947-70E740481C1C}">
                           <a14:useLocalDpi xmlns:a14="http://schemas.microsoft.com/office/drawing/2010/main" val="0"/>
@@ -859,7 +833,7 @@
                   <pic:spPr>
                     <a:xfrm>
                       <a:off x="0" y="0"/>
-                      <a:ext cx="6441719" cy="7809306"/>
+                      <a:ext cx="5760720" cy="6475095"/>
                     </a:xfrm>
                     <a:prstGeom prst="rect">
                       <a:avLst/>
@@ -873,29 +847,15 @@
       </w:r>
     </w:p>
     <w:p>
-      <w:pPr>
-        <w:rPr>
-          <w:rFonts w:asciiTheme="majorHAnsi" w:eastAsiaTheme="majorEastAsia" w:hAnsiTheme="majorHAnsi" w:cstheme="majorBidi"/>
-          <w:color w:val="2E74B5" w:themeColor="accent1" w:themeShade="BF"/>
-          <w:sz w:val="26"/>
-          <w:szCs w:val="26"/>
-        </w:rPr>
-      </w:pPr>
       <w:r>
         <w:br w:type="page"/>
       </w:r>
     </w:p>
     <w:p>
-      <w:pPr>
-        <w:pStyle w:val="berschrift2"/>
-      </w:pPr>
       <w:r>
         <w:lastRenderedPageBreak/>
-        <w:t>Zuordnung der Seiteninhalte</w:t>
-      </w:r>
-    </w:p>
-    <w:p>
-      <w:bookmarkStart w:id="0" w:name="_GoBack"/>
+        <w:t xml:space="preserve">Der Button </w:t>
+      </w:r>
       <w:r>
         <w:rPr>
           <w:noProof/>
@@ -903,9 +863,9 @@
         </w:rPr>
         <w:drawing>
           <wp:inline distT="0" distB="0" distL="0" distR="0">
-            <wp:extent cx="4384110" cy="8730942"/>
-            <wp:effectExtent l="0" t="0" r="0" b="0"/>
-            <wp:docPr id="2" name="Grafik 2"/>
+            <wp:extent cx="876300" cy="143268"/>
+            <wp:effectExtent l="0" t="0" r="0" b="9525"/>
+            <wp:docPr id="22" name="Grafik 22"/>
             <wp:cNvGraphicFramePr>
               <a:graphicFrameLocks xmlns:a="http://schemas.openxmlformats.org/drawingml/2006/main" noChangeAspect="1"/>
             </wp:cNvGraphicFramePr>
@@ -913,7 +873,7 @@
               <a:graphicData uri="http://schemas.openxmlformats.org/drawingml/2006/picture">
                 <pic:pic xmlns:pic="http://schemas.openxmlformats.org/drawingml/2006/picture">
                   <pic:nvPicPr>
-                    <pic:cNvPr id="2" name="Geruest.png"/>
+                    <pic:cNvPr id="22" name="Button-Nachricht-schreiben.png"/>
                     <pic:cNvPicPr/>
                   </pic:nvPicPr>
                   <pic:blipFill>
@@ -931,7 +891,7 @@
                   <pic:spPr>
                     <a:xfrm>
                       <a:off x="0" y="0"/>
-                      <a:ext cx="4390464" cy="8743595"/>
+                      <a:ext cx="956923" cy="156449"/>
                     </a:xfrm>
                     <a:prstGeom prst="rect">
                       <a:avLst/>
@@ -943,7 +903,67 @@
           </wp:inline>
         </w:drawing>
       </w:r>
-      <w:bookmarkEnd w:id="0"/>
+      <w:r>
+        <w:t xml:space="preserve"> </w:t>
+      </w:r>
+      <w:r>
+        <w:t xml:space="preserve">am Ende des letzten Bildes öffnet das Kontaktformular auf einer neuen Seite </w:t>
+      </w:r>
+      <w:r>
+        <w:t>kontakt.html</w:t>
+      </w:r>
+      <w:r>
+        <w:t>:</w:t>
+      </w:r>
+    </w:p>
+    <w:p>
+      <w:r>
+        <w:rPr>
+          <w:noProof/>
+          <w:lang w:eastAsia="de-DE"/>
+        </w:rPr>
+        <w:drawing>
+          <wp:inline distT="0" distB="0" distL="0" distR="0">
+            <wp:extent cx="5760720" cy="6920230"/>
+            <wp:effectExtent l="0" t="0" r="0" b="0"/>
+            <wp:docPr id="21" name="Grafik 21"/>
+            <wp:cNvGraphicFramePr>
+              <a:graphicFrameLocks xmlns:a="http://schemas.openxmlformats.org/drawingml/2006/main" noChangeAspect="1"/>
+            </wp:cNvGraphicFramePr>
+            <a:graphic xmlns:a="http://schemas.openxmlformats.org/drawingml/2006/main">
+              <a:graphicData uri="http://schemas.openxmlformats.org/drawingml/2006/picture">
+                <pic:pic xmlns:pic="http://schemas.openxmlformats.org/drawingml/2006/picture">
+                  <pic:nvPicPr>
+                    <pic:cNvPr id="21" name="kontakt.png"/>
+                    <pic:cNvPicPr/>
+                  </pic:nvPicPr>
+                  <pic:blipFill>
+                    <a:blip r:embed="rId16" cstate="print">
+                      <a:extLst>
+                        <a:ext uri="{28A0092B-C50C-407E-A947-70E740481C1C}">
+                          <a14:useLocalDpi xmlns:a14="http://schemas.microsoft.com/office/drawing/2010/main" val="0"/>
+                        </a:ext>
+                      </a:extLst>
+                    </a:blip>
+                    <a:stretch>
+                      <a:fillRect/>
+                    </a:stretch>
+                  </pic:blipFill>
+                  <pic:spPr>
+                    <a:xfrm>
+                      <a:off x="0" y="0"/>
+                      <a:ext cx="5760720" cy="6920230"/>
+                    </a:xfrm>
+                    <a:prstGeom prst="rect">
+                      <a:avLst/>
+                    </a:prstGeom>
+                  </pic:spPr>
+                </pic:pic>
+              </a:graphicData>
+            </a:graphic>
+          </wp:inline>
+        </w:drawing>
+      </w:r>
     </w:p>
     <w:sectPr>
       <w:pgSz w:w="11906" w:h="16838"/>
@@ -2900,7 +2920,6 @@
   <w:style w:type="character" w:default="1" w:styleId="Absatz-Standardschriftart">
     <w:name w:val="Default Paragraph Font"/>
     <w:uiPriority w:val="1"/>
-    <w:semiHidden/>
     <w:unhideWhenUsed/>
   </w:style>
   <w:style w:type="table" w:default="1" w:styleId="NormaleTabelle">

</xml_diff>